<commit_message>
updated week 1 doc & added additional files for the course
</commit_message>
<xml_diff>
--- a/Week_1/Week1.docx
+++ b/Week_1/Week1.docx
@@ -209,7 +209,23 @@
           <w:sz w:val="24"/>
           <w:szCs w:val="24"/>
         </w:rPr>
-        <w:t xml:space="preserve">In the first four weeks of class we will be learning the R programming language. We will first need to download the language itself and then download the most widely used IDE for R development, RStudio. </w:t>
+        <w:t xml:space="preserve">In the first four weeks of </w:t>
+      </w:r>
+      <w:proofErr w:type="gramStart"/>
+      <w:r>
+        <w:rPr>
+          <w:sz w:val="24"/>
+          <w:szCs w:val="24"/>
+        </w:rPr>
+        <w:t>class</w:t>
+      </w:r>
+      <w:proofErr w:type="gramEnd"/>
+      <w:r>
+        <w:rPr>
+          <w:sz w:val="24"/>
+          <w:szCs w:val="24"/>
+        </w:rPr>
+        <w:t xml:space="preserve"> we will be learning the R programming language. We will first need to download the language itself and then download the most widely used IDE for R development, RStudio. </w:t>
       </w:r>
     </w:p>
     <w:p>
@@ -241,7 +257,7 @@
             <w:sz w:val="24"/>
             <w:szCs w:val="24"/>
           </w:rPr>
-          <w:t>https://www.anaconda.com/products/distribution</w:t>
+          <w:t>Anaconda</w:t>
         </w:r>
       </w:hyperlink>
       <w:r>
@@ -365,7 +381,7 @@
             <w:sz w:val="24"/>
             <w:szCs w:val="24"/>
           </w:rPr>
-          <w:t>https://cran.r-project.org/</w:t>
+          <w:t>CRAN</w:t>
         </w:r>
       </w:hyperlink>
     </w:p>
@@ -391,7 +407,7 @@
             <w:sz w:val="24"/>
             <w:szCs w:val="24"/>
           </w:rPr>
-          <w:t>https://www.rstudio.com/products/rstudio/download/</w:t>
+          <w:t>RStudio</w:t>
         </w:r>
       </w:hyperlink>
     </w:p>
@@ -818,7 +834,25 @@
           <w:sz w:val="28"/>
           <w:szCs w:val="28"/>
         </w:rPr>
-        <w:t>Version Control &amp; GitHub</w:t>
+        <w:t>Version Control</w:t>
+      </w:r>
+      <w:r>
+        <w:rPr>
+          <w:b/>
+          <w:bCs/>
+          <w:sz w:val="28"/>
+          <w:szCs w:val="28"/>
+        </w:rPr>
+        <w:t>/</w:t>
+      </w:r>
+      <w:r>
+        <w:rPr>
+          <w:b/>
+          <w:bCs/>
+          <w:sz w:val="28"/>
+          <w:szCs w:val="28"/>
+        </w:rPr>
+        <w:t>GitHub</w:t>
       </w:r>
     </w:p>
     <w:p>
@@ -834,25 +868,90 @@
           <w:sz w:val="24"/>
           <w:szCs w:val="24"/>
         </w:rPr>
-        <w:t xml:space="preserve">We will be using GitHub in this course to organize and store all your work. Most professional organizations use GitHub enterprise to version control their software and store their code off-prem. For this reason it’s a good idea to begin learning the Git paradigm and structing your work in organized directory structures. </w:t>
+        <w:t xml:space="preserve">We will be using GitHub in this course to organize and store all your work. Most professional organizations use GitHub enterprise to version control their software and store their code off-prem. For this </w:t>
+      </w:r>
+      <w:r>
+        <w:rPr>
+          <w:sz w:val="24"/>
+          <w:szCs w:val="24"/>
+        </w:rPr>
+        <w:t>reason,</w:t>
+      </w:r>
+      <w:r>
+        <w:rPr>
+          <w:sz w:val="24"/>
+          <w:szCs w:val="24"/>
+        </w:rPr>
+        <w:t xml:space="preserve"> it’s a good idea to begin learning the Git paradigm and structing your work in organized directory structures. </w:t>
       </w:r>
     </w:p>
     <w:p>
       <w:pPr>
         <w:ind w:left="360"/>
         <w:rPr>
-          <w:color w:val="0563C1" w:themeColor="hyperlink"/>
-          <w:sz w:val="24"/>
-          <w:szCs w:val="24"/>
-          <w:u w:val="single"/>
-        </w:rPr>
-      </w:pPr>
-      <w:r>
-        <w:rPr>
-          <w:sz w:val="24"/>
-          <w:szCs w:val="24"/>
-        </w:rPr>
-        <w:t xml:space="preserve">To begin create an account at: </w:t>
+          <w:sz w:val="24"/>
+          <w:szCs w:val="24"/>
+        </w:rPr>
+      </w:pPr>
+      <w:r>
+        <w:rPr>
+          <w:sz w:val="24"/>
+          <w:szCs w:val="24"/>
+        </w:rPr>
+        <w:t>All the course materials for this class will be stored on the GitHub. You will need to fork the repository and clone it to your local machine. Once you have it locally you can begin to complete the assignments and push it back to your GitHub. I expect you to turn everything in through GitHub.</w:t>
+      </w:r>
+    </w:p>
+    <w:p>
+      <w:pPr>
+        <w:ind w:left="360"/>
+        <w:rPr>
+          <w:sz w:val="24"/>
+          <w:szCs w:val="24"/>
+        </w:rPr>
+      </w:pPr>
+      <w:r>
+        <w:rPr>
+          <w:sz w:val="24"/>
+          <w:szCs w:val="24"/>
+        </w:rPr>
+        <w:t>Steps for getting setup:</w:t>
+      </w:r>
+    </w:p>
+    <w:p>
+      <w:pPr>
+        <w:pStyle w:val="ListParagraph"/>
+        <w:numPr>
+          <w:ilvl w:val="0"/>
+          <w:numId w:val="5"/>
+        </w:numPr>
+        <w:rPr>
+          <w:rStyle w:val="Hyperlink"/>
+          <w:sz w:val="24"/>
+          <w:szCs w:val="24"/>
+        </w:rPr>
+      </w:pPr>
+      <w:r>
+        <w:rPr>
+          <w:sz w:val="24"/>
+          <w:szCs w:val="24"/>
+        </w:rPr>
+        <w:t xml:space="preserve">To begin </w:t>
+      </w:r>
+      <w:proofErr w:type="gramStart"/>
+      <w:r>
+        <w:rPr>
+          <w:sz w:val="24"/>
+          <w:szCs w:val="24"/>
+        </w:rPr>
+        <w:t>create</w:t>
+      </w:r>
+      <w:proofErr w:type="gramEnd"/>
+      <w:r>
+        <w:rPr>
+          <w:sz w:val="24"/>
+          <w:szCs w:val="24"/>
+        </w:rPr>
+        <w:t xml:space="preserve"> an account at: </w:t>
       </w:r>
       <w:hyperlink r:id="rId12" w:history="1">
         <w:proofErr w:type="spellStart"/>
@@ -869,10 +968,37 @@
     </w:p>
     <w:p>
       <w:pPr>
-        <w:ind w:left="360"/>
-        <w:rPr>
-          <w:sz w:val="24"/>
-          <w:szCs w:val="24"/>
+        <w:pStyle w:val="ListParagraph"/>
+        <w:numPr>
+          <w:ilvl w:val="0"/>
+          <w:numId w:val="5"/>
+        </w:numPr>
+        <w:rPr>
+          <w:sz w:val="24"/>
+          <w:szCs w:val="24"/>
+        </w:rPr>
+      </w:pPr>
+      <w:r>
+        <w:rPr>
+          <w:sz w:val="24"/>
+          <w:szCs w:val="24"/>
+        </w:rPr>
+        <w:t>For my repository for DSE 5002</w:t>
+      </w:r>
+    </w:p>
+    <w:p>
+      <w:pPr>
+        <w:pStyle w:val="ListParagraph"/>
+        <w:numPr>
+          <w:ilvl w:val="0"/>
+          <w:numId w:val="5"/>
+        </w:numPr>
+        <w:rPr>
+          <w:rStyle w:val="Hyperlink"/>
+          <w:color w:val="auto"/>
+          <w:sz w:val="24"/>
+          <w:szCs w:val="24"/>
+          <w:u w:val="none"/>
         </w:rPr>
       </w:pPr>
       <w:r>
@@ -893,6 +1019,8 @@
         <w:r>
           <w:rPr>
             <w:rStyle w:val="Hyperlink"/>
+            <w:color w:val="auto"/>
+            <w:u w:val="none"/>
           </w:rPr>
           <w:t>GitHub Desktop</w:t>
         </w:r>
@@ -900,6 +1028,75 @@
     </w:p>
     <w:p>
       <w:pPr>
+        <w:pStyle w:val="ListParagraph"/>
+        <w:numPr>
+          <w:ilvl w:val="0"/>
+          <w:numId w:val="5"/>
+        </w:numPr>
+        <w:rPr>
+          <w:rStyle w:val="Hyperlink"/>
+          <w:color w:val="auto"/>
+          <w:sz w:val="24"/>
+          <w:szCs w:val="24"/>
+          <w:u w:val="none"/>
+        </w:rPr>
+      </w:pPr>
+      <w:r>
+        <w:rPr>
+          <w:rStyle w:val="Hyperlink"/>
+          <w:color w:val="auto"/>
+          <w:u w:val="none"/>
+        </w:rPr>
+        <w:t>Install GitHub Desktop and link it to your account</w:t>
+      </w:r>
+    </w:p>
+    <w:p>
+      <w:pPr>
+        <w:pStyle w:val="ListParagraph"/>
+        <w:numPr>
+          <w:ilvl w:val="0"/>
+          <w:numId w:val="5"/>
+        </w:numPr>
+        <w:rPr>
+          <w:rStyle w:val="Hyperlink"/>
+          <w:color w:val="auto"/>
+          <w:sz w:val="24"/>
+          <w:szCs w:val="24"/>
+          <w:u w:val="none"/>
+        </w:rPr>
+      </w:pPr>
+      <w:r>
+        <w:rPr>
+          <w:rStyle w:val="Hyperlink"/>
+          <w:color w:val="auto"/>
+          <w:u w:val="none"/>
+        </w:rPr>
+        <w:t>Clone DSE5002 to your local drive</w:t>
+      </w:r>
+    </w:p>
+    <w:p>
+      <w:pPr>
+        <w:pStyle w:val="ListParagraph"/>
+        <w:numPr>
+          <w:ilvl w:val="0"/>
+          <w:numId w:val="5"/>
+        </w:numPr>
+        <w:rPr>
+          <w:sz w:val="24"/>
+          <w:szCs w:val="24"/>
+        </w:rPr>
+      </w:pPr>
+      <w:r>
+        <w:rPr>
+          <w:rStyle w:val="Hyperlink"/>
+          <w:color w:val="auto"/>
+          <w:u w:val="none"/>
+        </w:rPr>
+        <w:t>Finish your assignments and push the completed work back to GitHub</w:t>
+      </w:r>
+    </w:p>
+    <w:p>
+      <w:pPr>
         <w:ind w:left="360"/>
         <w:rPr>
           <w:sz w:val="24"/>
@@ -924,12 +1121,222 @@
           <w:sz w:val="28"/>
           <w:szCs w:val="28"/>
         </w:rPr>
+        <w:lastRenderedPageBreak/>
         <w:t>Working Directories</w:t>
       </w:r>
     </w:p>
     <w:p>
       <w:pPr>
         <w:ind w:left="360"/>
+        <w:rPr>
+          <w:sz w:val="24"/>
+          <w:szCs w:val="24"/>
+        </w:rPr>
+      </w:pPr>
+      <w:r>
+        <w:rPr>
+          <w:sz w:val="24"/>
+          <w:szCs w:val="24"/>
+        </w:rPr>
+        <w:t xml:space="preserve">A working directory is the ‘folder’ in which R sets as the ‘root’ directory for your project. In this class we will work out of a structured directory structure that I have already setup for you. There is a folder for each week of class containing everything you need to complete the assignments, project, and follow along with the class materials. </w:t>
+      </w:r>
+    </w:p>
+    <w:p>
+      <w:pPr>
+        <w:ind w:left="360"/>
+        <w:rPr>
+          <w:sz w:val="24"/>
+          <w:szCs w:val="24"/>
+        </w:rPr>
+      </w:pPr>
+      <w:r>
+        <w:rPr>
+          <w:sz w:val="24"/>
+          <w:szCs w:val="24"/>
+        </w:rPr>
+        <w:t xml:space="preserve">Once you have cloned DSE5002 to your local computer you will need to modify the default working directory in R to point to your DSE5002 folder. After you have applied those changes, you will need to restart RStudio for them to take effect. </w:t>
+      </w:r>
+    </w:p>
+    <w:p>
+      <w:pPr>
+        <w:ind w:left="360"/>
+        <w:rPr>
+          <w:sz w:val="24"/>
+          <w:szCs w:val="24"/>
+        </w:rPr>
+      </w:pPr>
+      <w:r>
+        <w:rPr>
+          <w:sz w:val="24"/>
+          <w:szCs w:val="24"/>
+        </w:rPr>
+        <w:drawing>
+          <wp:inline distT="0" distB="0" distL="0" distR="0" wp14:anchorId="4342374C" wp14:editId="6F81407B">
+            <wp:extent cx="5943600" cy="3117850"/>
+            <wp:effectExtent l="0" t="0" r="0" b="6350"/>
+            <wp:docPr id="3" name="Picture 3" descr="A screenshot of a computer&#10;&#10;Description automatically generated"/>
+            <wp:cNvGraphicFramePr>
+              <a:graphicFrameLocks xmlns:a="http://schemas.openxmlformats.org/drawingml/2006/main" noChangeAspect="1"/>
+            </wp:cNvGraphicFramePr>
+            <a:graphic xmlns:a="http://schemas.openxmlformats.org/drawingml/2006/main">
+              <a:graphicData uri="http://schemas.openxmlformats.org/drawingml/2006/picture">
+                <pic:pic xmlns:pic="http://schemas.openxmlformats.org/drawingml/2006/picture">
+                  <pic:nvPicPr>
+                    <pic:cNvPr id="3" name="Picture 3" descr="A screenshot of a computer&#10;&#10;Description automatically generated"/>
+                    <pic:cNvPicPr/>
+                  </pic:nvPicPr>
+                  <pic:blipFill>
+                    <a:blip r:embed="rId14"/>
+                    <a:stretch>
+                      <a:fillRect/>
+                    </a:stretch>
+                  </pic:blipFill>
+                  <pic:spPr>
+                    <a:xfrm>
+                      <a:off x="0" y="0"/>
+                      <a:ext cx="5943600" cy="3117850"/>
+                    </a:xfrm>
+                    <a:prstGeom prst="rect">
+                      <a:avLst/>
+                    </a:prstGeom>
+                  </pic:spPr>
+                </pic:pic>
+              </a:graphicData>
+            </a:graphic>
+          </wp:inline>
+        </w:drawing>
+      </w:r>
+    </w:p>
+    <w:p>
+      <w:pPr>
+        <w:ind w:left="360"/>
+        <w:rPr>
+          <w:sz w:val="28"/>
+          <w:szCs w:val="28"/>
+        </w:rPr>
+      </w:pPr>
+      <w:r>
+        <w:rPr>
+          <w:sz w:val="28"/>
+          <w:szCs w:val="28"/>
+        </w:rPr>
+        <w:t>You should be able to verify the directory has changed by running the following command in the console of RStudio:</w:t>
+      </w:r>
+    </w:p>
+    <w:p>
+      <w:pPr>
+        <w:shd w:val="clear" w:color="auto" w:fill="2D2D2D"/>
+        <w:tabs>
+          <w:tab w:val="left" w:pos="916"/>
+          <w:tab w:val="left" w:pos="1832"/>
+          <w:tab w:val="left" w:pos="2748"/>
+          <w:tab w:val="left" w:pos="3664"/>
+          <w:tab w:val="left" w:pos="4580"/>
+          <w:tab w:val="left" w:pos="5496"/>
+          <w:tab w:val="left" w:pos="6412"/>
+          <w:tab w:val="left" w:pos="7328"/>
+          <w:tab w:val="left" w:pos="8244"/>
+          <w:tab w:val="left" w:pos="9160"/>
+          <w:tab w:val="left" w:pos="10076"/>
+          <w:tab w:val="left" w:pos="10992"/>
+          <w:tab w:val="left" w:pos="11908"/>
+          <w:tab w:val="left" w:pos="12824"/>
+          <w:tab w:val="left" w:pos="13740"/>
+          <w:tab w:val="left" w:pos="14656"/>
+        </w:tabs>
+        <w:wordWrap w:val="0"/>
+        <w:spacing w:after="0" w:line="240" w:lineRule="atLeast"/>
+        <w:rPr>
+          <w:rFonts w:ascii="Lucida Console" w:eastAsia="Times New Roman" w:hAnsi="Lucida Console" w:cs="Courier New"/>
+          <w:color w:val="CC99CC"/>
+          <w:sz w:val="20"/>
+          <w:szCs w:val="20"/>
+        </w:rPr>
+      </w:pPr>
+      <w:r>
+        <w:rPr>
+          <w:rFonts w:ascii="Lucida Console" w:eastAsia="Times New Roman" w:hAnsi="Lucida Console" w:cs="Courier New"/>
+          <w:color w:val="CC99CC"/>
+          <w:sz w:val="20"/>
+          <w:szCs w:val="20"/>
+        </w:rPr>
+        <w:t xml:space="preserve">&gt; </w:t>
+      </w:r>
+      <w:proofErr w:type="spellStart"/>
+      <w:proofErr w:type="gramStart"/>
+      <w:r>
+        <w:rPr>
+          <w:rFonts w:ascii="Lucida Console" w:eastAsia="Times New Roman" w:hAnsi="Lucida Console" w:cs="Courier New"/>
+          <w:color w:val="CC99CC"/>
+          <w:sz w:val="20"/>
+          <w:szCs w:val="20"/>
+        </w:rPr>
+        <w:t>getwd</w:t>
+      </w:r>
+      <w:proofErr w:type="spellEnd"/>
+      <w:r>
+        <w:rPr>
+          <w:rFonts w:ascii="Lucida Console" w:eastAsia="Times New Roman" w:hAnsi="Lucida Console" w:cs="Courier New"/>
+          <w:color w:val="CC99CC"/>
+          <w:sz w:val="20"/>
+          <w:szCs w:val="20"/>
+        </w:rPr>
+        <w:t>(</w:t>
+      </w:r>
+      <w:proofErr w:type="gramEnd"/>
+      <w:r>
+        <w:rPr>
+          <w:rFonts w:ascii="Lucida Console" w:eastAsia="Times New Roman" w:hAnsi="Lucida Console" w:cs="Courier New"/>
+          <w:color w:val="CC99CC"/>
+          <w:sz w:val="20"/>
+          <w:szCs w:val="20"/>
+        </w:rPr>
+        <w:t>)</w:t>
+      </w:r>
+    </w:p>
+    <w:p>
+      <w:pPr>
+        <w:shd w:val="clear" w:color="auto" w:fill="2D2D2D"/>
+        <w:tabs>
+          <w:tab w:val="left" w:pos="916"/>
+          <w:tab w:val="left" w:pos="1832"/>
+          <w:tab w:val="left" w:pos="2748"/>
+          <w:tab w:val="left" w:pos="3664"/>
+          <w:tab w:val="left" w:pos="4580"/>
+          <w:tab w:val="left" w:pos="5496"/>
+          <w:tab w:val="left" w:pos="6412"/>
+          <w:tab w:val="left" w:pos="7328"/>
+          <w:tab w:val="left" w:pos="8244"/>
+          <w:tab w:val="left" w:pos="9160"/>
+          <w:tab w:val="left" w:pos="10076"/>
+          <w:tab w:val="left" w:pos="10992"/>
+          <w:tab w:val="left" w:pos="11908"/>
+          <w:tab w:val="left" w:pos="12824"/>
+          <w:tab w:val="left" w:pos="13740"/>
+          <w:tab w:val="left" w:pos="14656"/>
+        </w:tabs>
+        <w:wordWrap w:val="0"/>
+        <w:spacing w:after="0" w:line="240" w:lineRule="atLeast"/>
+        <w:rPr>
+          <w:rFonts w:ascii="Lucida Console" w:eastAsia="Times New Roman" w:hAnsi="Lucida Console" w:cs="Courier New"/>
+          <w:color w:val="CCCCCC"/>
+          <w:sz w:val="20"/>
+          <w:szCs w:val="20"/>
+        </w:rPr>
+      </w:pPr>
+      <w:r>
+        <w:rPr>
+          <w:rFonts w:ascii="Lucida Console" w:eastAsia="Times New Roman" w:hAnsi="Lucida Console" w:cs="Courier New"/>
+          <w:color w:val="CCCCCC"/>
+          <w:sz w:val="20"/>
+          <w:szCs w:val="20"/>
+          <w:bdr w:val="none" w:sz="0" w:space="0" w:color="auto" w:frame="1"/>
+        </w:rPr>
+        <w:t>[1] "C:/Users/jlowh/Documents/DSE5002"</w:t>
+      </w:r>
+    </w:p>
+    <w:p>
+      <w:pPr>
         <w:rPr>
           <w:b/>
           <w:bCs/>
@@ -937,6 +1344,70 @@
           <w:szCs w:val="28"/>
         </w:rPr>
       </w:pPr>
+      <w:r>
+        <w:rPr>
+          <w:noProof/>
+        </w:rPr>
+        <mc:AlternateContent>
+          <mc:Choice Requires="wps">
+            <w:drawing>
+              <wp:anchor distT="0" distB="0" distL="114300" distR="114300" simplePos="0" relativeHeight="251663360" behindDoc="0" locked="0" layoutInCell="1" allowOverlap="1" wp14:anchorId="7822689A" wp14:editId="313E2411">
+                <wp:simplePos x="0" y="0"/>
+                <wp:positionH relativeFrom="column">
+                  <wp:posOffset>-428625</wp:posOffset>
+                </wp:positionH>
+                <wp:positionV relativeFrom="paragraph">
+                  <wp:posOffset>171450</wp:posOffset>
+                </wp:positionV>
+                <wp:extent cx="6928485" cy="26126"/>
+                <wp:effectExtent l="0" t="0" r="24765" b="31115"/>
+                <wp:wrapNone/>
+                <wp:docPr id="4" name="Straight Connector 4"/>
+                <wp:cNvGraphicFramePr/>
+                <a:graphic xmlns:a="http://schemas.openxmlformats.org/drawingml/2006/main">
+                  <a:graphicData uri="http://schemas.microsoft.com/office/word/2010/wordprocessingShape">
+                    <wps:wsp>
+                      <wps:cNvCnPr/>
+                      <wps:spPr>
+                        <a:xfrm flipV="1">
+                          <a:off x="0" y="0"/>
+                          <a:ext cx="6928485" cy="26126"/>
+                        </a:xfrm>
+                        <a:prstGeom prst="line">
+                          <a:avLst/>
+                        </a:prstGeom>
+                        <a:noFill/>
+                        <a:ln w="6350" cap="flat" cmpd="sng" algn="ctr">
+                          <a:solidFill>
+                            <a:srgbClr val="4472C4"/>
+                          </a:solidFill>
+                          <a:prstDash val="solid"/>
+                          <a:miter lim="800000"/>
+                        </a:ln>
+                        <a:effectLst/>
+                      </wps:spPr>
+                      <wps:bodyPr/>
+                    </wps:wsp>
+                  </a:graphicData>
+                </a:graphic>
+                <wp14:sizeRelH relativeFrom="margin">
+                  <wp14:pctWidth>0</wp14:pctWidth>
+                </wp14:sizeRelH>
+                <wp14:sizeRelV relativeFrom="margin">
+                  <wp14:pctHeight>0</wp14:pctHeight>
+                </wp14:sizeRelV>
+              </wp:anchor>
+            </w:drawing>
+          </mc:Choice>
+          <mc:Fallback>
+            <w:pict>
+              <v:line w14:anchorId="0A8DDEDF" id="Straight Connector 4" o:spid="_x0000_s1026" style="position:absolute;flip:y;z-index:251663360;visibility:visible;mso-wrap-style:square;mso-width-percent:0;mso-height-percent:0;mso-wrap-distance-left:9pt;mso-wrap-distance-top:0;mso-wrap-distance-right:9pt;mso-wrap-distance-bottom:0;mso-position-horizontal:absolute;mso-position-horizontal-relative:text;mso-position-vertical:absolute;mso-position-vertical-relative:text;mso-width-percent:0;mso-height-percent:0;mso-width-relative:margin;mso-height-relative:margin" from="-33.75pt,13.5pt" to="511.8pt,15.55pt" o:gfxdata="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" strokecolor="#4472c4" strokeweight=".5pt">
+                <v:stroke joinstyle="miter"/>
+              </v:line>
+            </w:pict>
+          </mc:Fallback>
+        </mc:AlternateContent>
+      </w:r>
     </w:p>
     <w:p>
       <w:pPr>
@@ -961,12 +1432,18 @@
     <w:p>
       <w:pPr>
         <w:ind w:left="360"/>
-      </w:pPr>
-      <w:r>
         <w:rPr>
           <w:rFonts w:cstheme="minorHAnsi"/>
           <w:sz w:val="24"/>
           <w:szCs w:val="24"/>
+          <w:shd w:val="clear" w:color="auto" w:fill="FFFFFF"/>
+        </w:rPr>
+      </w:pPr>
+      <w:r>
+        <w:rPr>
+          <w:rFonts w:cstheme="minorHAnsi"/>
+          <w:sz w:val="24"/>
+          <w:szCs w:val="24"/>
         </w:rPr>
         <w:t xml:space="preserve">In this course and subsequent </w:t>
       </w:r>
@@ -1009,8 +1486,9 @@
           <w:szCs w:val="24"/>
           <w:shd w:val="clear" w:color="auto" w:fill="FFFFFF"/>
         </w:rPr>
-        <w:t>R Markdown is a file format for making dynamic documents with R. An R Markdown document is written in markdown (an easy-to-</w:t>
-      </w:r>
+        <w:t xml:space="preserve">R Markdown is a file format for making dynamic documents with R. An R Markdown document is written in markdown (an easy-to-write plain text format) and contains chunks of embedded R code. To convert R Markdown documents (Knit) to PDF you will need a software packaged called </w:t>
+      </w:r>
+      <w:proofErr w:type="spellStart"/>
       <w:r>
         <w:rPr>
           <w:rFonts w:cstheme="minorHAnsi"/>
@@ -1018,9 +1496,42 @@
           <w:szCs w:val="24"/>
           <w:shd w:val="clear" w:color="auto" w:fill="FFFFFF"/>
         </w:rPr>
+        <w:t>MiKTeX</w:t>
+      </w:r>
+      <w:proofErr w:type="spellEnd"/>
+      <w:r>
+        <w:rPr>
+          <w:rFonts w:cstheme="minorHAnsi"/>
+          <w:sz w:val="24"/>
+          <w:szCs w:val="24"/>
+          <w:shd w:val="clear" w:color="auto" w:fill="FFFFFF"/>
+        </w:rPr>
+        <w:t>. Install the full version at your own peril. Luckily, we can download a much smaller version specifically for R by running the following command in the R console:</w:t>
+      </w:r>
+    </w:p>
+    <w:p>
+      <w:pPr>
+        <w:ind w:left="360"/>
+        <w:rPr>
+          <w:rFonts w:cstheme="minorHAnsi"/>
+          <w:sz w:val="24"/>
+          <w:szCs w:val="24"/>
+          <w:shd w:val="clear" w:color="auto" w:fill="FFFFFF"/>
+        </w:rPr>
+      </w:pPr>
+      <w:proofErr w:type="spellStart"/>
+      <w:proofErr w:type="gramStart"/>
+      <w:r>
+        <w:rPr>
+          <w:rFonts w:cstheme="minorHAnsi"/>
+          <w:sz w:val="24"/>
+          <w:szCs w:val="24"/>
+          <w:shd w:val="clear" w:color="auto" w:fill="FFFFFF"/>
+        </w:rPr>
         <w:lastRenderedPageBreak/>
-        <w:t>write plain text format) and contains chunks of embedded R code</w:t>
-      </w:r>
+        <w:t>tinytex</w:t>
+      </w:r>
+      <w:proofErr w:type="spellEnd"/>
       <w:r>
         <w:rPr>
           <w:rFonts w:cstheme="minorHAnsi"/>
@@ -1028,9 +1539,10 @@
           <w:szCs w:val="24"/>
           <w:shd w:val="clear" w:color="auto" w:fill="FFFFFF"/>
         </w:rPr>
-        <w:t xml:space="preserve">. To convert R Markdown documents (Knit) to PDF you will need a software packaged called </w:t>
+        <w:t>::</w:t>
       </w:r>
       <w:proofErr w:type="spellStart"/>
+      <w:proofErr w:type="gramEnd"/>
       <w:r>
         <w:rPr>
           <w:rFonts w:cstheme="minorHAnsi"/>
@@ -1038,7 +1550,7 @@
           <w:szCs w:val="24"/>
           <w:shd w:val="clear" w:color="auto" w:fill="FFFFFF"/>
         </w:rPr>
-        <w:t>MiKTeX</w:t>
+        <w:t>install_tinytex</w:t>
       </w:r>
       <w:proofErr w:type="spellEnd"/>
       <w:r>
@@ -1048,28 +1560,30 @@
           <w:szCs w:val="24"/>
           <w:shd w:val="clear" w:color="auto" w:fill="FFFFFF"/>
         </w:rPr>
-        <w:t> </w:t>
-      </w:r>
-      <w:r>
+        <w:t>()</w:t>
+      </w:r>
+    </w:p>
+    <w:p>
+      <w:pPr>
+        <w:ind w:left="360"/>
         <w:rPr>
           <w:rFonts w:cstheme="minorHAnsi"/>
           <w:sz w:val="24"/>
           <w:szCs w:val="24"/>
           <w:shd w:val="clear" w:color="auto" w:fill="FFFFFF"/>
         </w:rPr>
-        <w:t xml:space="preserve">. You can download </w:t>
-      </w:r>
-      <w:proofErr w:type="spellStart"/>
-      <w:r>
+      </w:pPr>
+    </w:p>
+    <w:p>
+      <w:pPr>
+        <w:ind w:left="360"/>
         <w:rPr>
           <w:rFonts w:cstheme="minorHAnsi"/>
           <w:sz w:val="24"/>
           <w:szCs w:val="24"/>
           <w:shd w:val="clear" w:color="auto" w:fill="FFFFFF"/>
         </w:rPr>
-        <w:t>MiKTex</w:t>
-      </w:r>
-      <w:proofErr w:type="spellEnd"/>
+      </w:pPr>
       <w:r>
         <w:rPr>
           <w:rFonts w:cstheme="minorHAnsi"/>
@@ -1077,61 +1591,102 @@
           <w:szCs w:val="24"/>
           <w:shd w:val="clear" w:color="auto" w:fill="FFFFFF"/>
         </w:rPr>
-        <w:t xml:space="preserve"> from here: </w:t>
-      </w:r>
-      <w:hyperlink r:id="rId14" w:history="1">
-        <w:r>
-          <w:rPr>
-            <w:rStyle w:val="Hyperlink"/>
-          </w:rPr>
-          <w:t xml:space="preserve">Getting </w:t>
-        </w:r>
-        <w:proofErr w:type="spellStart"/>
-        <w:r>
-          <w:rPr>
-            <w:rStyle w:val="Hyperlink"/>
-          </w:rPr>
-          <w:t>MiKTeX</w:t>
-        </w:r>
-        <w:proofErr w:type="spellEnd"/>
-      </w:hyperlink>
-      <w:r>
-        <w:t>.</w:t>
-      </w:r>
+        <w:t>You are expected to turn in organized markdown documents for this course. That means you need to prepare your code in a neat, organized manner with descriptions on what you are doing in the code. I would suggest when you are solving a particular coding problem to first wrangle the problem in an R script and move it to your markdown document AFTER you have the code in a manageable format. Think of your markdown document as your final draft for your code, not a place to experiment. Its also important to note that anything you do in the other script will need to be replicated in your markdown document. So, if you create a variable CREATE IT IN THE MARKDOWN DOCUMENT. This is often overlooked and causes a great deal of frustration for students. The reason this happens is due to scoping which we will get into next!</w:t>
+      </w:r>
+    </w:p>
+    <w:p>
+      <w:pPr>
+        <w:rPr>
+          <w:rFonts w:cstheme="minorHAnsi"/>
+          <w:sz w:val="24"/>
+          <w:szCs w:val="24"/>
+          <w:shd w:val="clear" w:color="auto" w:fill="FFFFFF"/>
+        </w:rPr>
+      </w:pPr>
     </w:p>
     <w:p>
       <w:pPr>
         <w:ind w:left="360"/>
-      </w:pPr>
-    </w:p>
-    <w:p>
-      <w:pPr>
-        <w:ind w:left="360"/>
-        <w:rPr>
-          <w:b/>
-          <w:bCs/>
-          <w:sz w:val="28"/>
-          <w:szCs w:val="28"/>
-        </w:rPr>
-      </w:pPr>
-    </w:p>
-    <w:p>
-      <w:pPr>
-        <w:ind w:left="360"/>
-        <w:rPr>
-          <w:sz w:val="24"/>
-          <w:szCs w:val="24"/>
-        </w:rPr>
-      </w:pPr>
-    </w:p>
-    <w:p>
-      <w:pPr>
-        <w:ind w:left="360"/>
-        <w:rPr>
-          <w:sz w:val="24"/>
-          <w:szCs w:val="24"/>
-        </w:rPr>
-      </w:pPr>
+        <w:rPr>
+          <w:rFonts w:cstheme="minorHAnsi"/>
+          <w:sz w:val="24"/>
+          <w:szCs w:val="24"/>
+          <w:shd w:val="clear" w:color="auto" w:fill="FFFFFF"/>
+        </w:rPr>
+      </w:pPr>
+      <w:r>
+        <w:rPr>
+          <w:noProof/>
+        </w:rPr>
+        <mc:AlternateContent>
+          <mc:Choice Requires="wps">
+            <w:drawing>
+              <wp:anchor distT="0" distB="0" distL="114300" distR="114300" simplePos="0" relativeHeight="251665408" behindDoc="0" locked="0" layoutInCell="1" allowOverlap="1" wp14:anchorId="550892F0" wp14:editId="295F1965">
+                <wp:simplePos x="0" y="0"/>
+                <wp:positionH relativeFrom="column">
+                  <wp:posOffset>-466725</wp:posOffset>
+                </wp:positionH>
+                <wp:positionV relativeFrom="paragraph">
+                  <wp:posOffset>359410</wp:posOffset>
+                </wp:positionV>
+                <wp:extent cx="6928485" cy="26126"/>
+                <wp:effectExtent l="0" t="0" r="24765" b="31115"/>
+                <wp:wrapNone/>
+                <wp:docPr id="8" name="Straight Connector 8"/>
+                <wp:cNvGraphicFramePr/>
+                <a:graphic xmlns:a="http://schemas.openxmlformats.org/drawingml/2006/main">
+                  <a:graphicData uri="http://schemas.microsoft.com/office/word/2010/wordprocessingShape">
+                    <wps:wsp>
+                      <wps:cNvCnPr/>
+                      <wps:spPr>
+                        <a:xfrm flipV="1">
+                          <a:off x="0" y="0"/>
+                          <a:ext cx="6928485" cy="26126"/>
+                        </a:xfrm>
+                        <a:prstGeom prst="line">
+                          <a:avLst/>
+                        </a:prstGeom>
+                        <a:noFill/>
+                        <a:ln w="6350" cap="flat" cmpd="sng" algn="ctr">
+                          <a:solidFill>
+                            <a:srgbClr val="4472C4"/>
+                          </a:solidFill>
+                          <a:prstDash val="solid"/>
+                          <a:miter lim="800000"/>
+                        </a:ln>
+                        <a:effectLst/>
+                      </wps:spPr>
+                      <wps:bodyPr/>
+                    </wps:wsp>
+                  </a:graphicData>
+                </a:graphic>
+                <wp14:sizeRelH relativeFrom="margin">
+                  <wp14:pctWidth>0</wp14:pctWidth>
+                </wp14:sizeRelH>
+                <wp14:sizeRelV relativeFrom="margin">
+                  <wp14:pctHeight>0</wp14:pctHeight>
+                </wp14:sizeRelV>
+              </wp:anchor>
+            </w:drawing>
+          </mc:Choice>
+          <mc:Fallback>
+            <w:pict>
+              <v:line w14:anchorId="797A3990" id="Straight Connector 8" o:spid="_x0000_s1026" style="position:absolute;flip:y;z-index:251665408;visibility:visible;mso-wrap-style:square;mso-width-percent:0;mso-height-percent:0;mso-wrap-distance-left:9pt;mso-wrap-distance-top:0;mso-wrap-distance-right:9pt;mso-wrap-distance-bottom:0;mso-position-horizontal:absolute;mso-position-horizontal-relative:text;mso-position-vertical:absolute;mso-position-vertical-relative:text;mso-width-percent:0;mso-height-percent:0;mso-width-relative:margin;mso-height-relative:margin" from="-36.75pt,28.3pt" to="508.8pt,30.35pt" o:gfxdata="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" strokecolor="#4472c4" strokeweight=".5pt">
+                <v:stroke joinstyle="miter"/>
+              </v:line>
+            </w:pict>
+          </mc:Fallback>
+        </mc:AlternateContent>
+      </w:r>
+      <w:r>
+        <w:rPr>
+          <w:rFonts w:cstheme="minorHAnsi"/>
+          <w:sz w:val="24"/>
+          <w:szCs w:val="24"/>
+          <w:shd w:val="clear" w:color="auto" w:fill="FFFFFF"/>
+        </w:rPr>
+        <w:t xml:space="preserve">Please watch the video for a walkthrough of R Markdown. </w:t>
+      </w:r>
     </w:p>
     <w:p>
       <w:pPr>
@@ -1293,6 +1848,7 @@
           <w:sz w:val="24"/>
           <w:szCs w:val="24"/>
         </w:rPr>
+        <w:lastRenderedPageBreak/>
         <w:t xml:space="preserve">When you have a script, Markdown file, or text file, or any other file open in R it is displayed in this panel. Typically, this is where you write your code/scripts. In the screen shot above you see some code I have written to complete a principal components analysis of the </w:t>
       </w:r>
       <w:proofErr w:type="spellStart"/>
@@ -1364,15 +1920,7 @@
           <w:sz w:val="24"/>
           <w:szCs w:val="24"/>
         </w:rPr>
-        <w:t xml:space="preserve"> to </w:t>
-      </w:r>
-      <w:r>
-        <w:rPr>
-          <w:sz w:val="24"/>
-          <w:szCs w:val="24"/>
-        </w:rPr>
-        <w:lastRenderedPageBreak/>
-        <w:t xml:space="preserve">each of the individual variables in </w:t>
+        <w:t xml:space="preserve"> to each of the individual variables in </w:t>
       </w:r>
       <w:proofErr w:type="spellStart"/>
       <w:r>
@@ -1512,6 +2060,7 @@
         </w:rPr>
         <w:t xml:space="preserve">The top-level environment is called the global environment and that is what is shown in panel 3.  There can be local environments that are scoped within functions and classes and whose objects are not available in the global environment. Typically, when you write a function the object that is returned is contained in a return statement. All other variables will not be available unless you </w:t>
       </w:r>
+      <w:proofErr w:type="gramStart"/>
       <w:r>
         <w:rPr>
           <w:b/>
@@ -1519,7 +2068,17 @@
           <w:sz w:val="24"/>
           <w:szCs w:val="24"/>
         </w:rPr>
-        <w:t>assign()</w:t>
+        <w:t>assign(</w:t>
+      </w:r>
+      <w:proofErr w:type="gramEnd"/>
+      <w:r>
+        <w:rPr>
+          <w:b/>
+          <w:bCs/>
+          <w:sz w:val="24"/>
+          <w:szCs w:val="24"/>
+        </w:rPr>
+        <w:t>)</w:t>
       </w:r>
       <w:r>
         <w:rPr>
@@ -1532,12 +2091,16 @@
     <w:p>
       <w:pPr>
         <w:rPr>
-          <w:sz w:val="24"/>
-          <w:szCs w:val="24"/>
-        </w:rPr>
-      </w:pPr>
-      <w:r>
-        <w:rPr>
+          <w:b/>
+          <w:bCs/>
+          <w:sz w:val="24"/>
+          <w:szCs w:val="24"/>
+        </w:rPr>
+      </w:pPr>
+      <w:r>
+        <w:rPr>
+          <w:b/>
+          <w:bCs/>
           <w:sz w:val="24"/>
           <w:szCs w:val="24"/>
         </w:rPr>
@@ -1556,6 +2119,7 @@
           <w:sz w:val="24"/>
           <w:szCs w:val="24"/>
         </w:rPr>
+        <w:lastRenderedPageBreak/>
         <w:t>Let’s look</w:t>
       </w:r>
       <w:r>
@@ -1626,7 +2190,6 @@
           <w:sz w:val="24"/>
           <w:szCs w:val="24"/>
         </w:rPr>
-        <w:lastRenderedPageBreak/>
         <w:t xml:space="preserve">In the above picture we have declared a function named </w:t>
       </w:r>
       <w:proofErr w:type="spellStart"/>
@@ -1692,6 +2255,7 @@
         </w:rPr>
         <w:t xml:space="preserve"> is not available in the global environment, but the value that is created with the </w:t>
       </w:r>
+      <w:proofErr w:type="gramStart"/>
       <w:r>
         <w:rPr>
           <w:b/>
@@ -1699,7 +2263,17 @@
           <w:sz w:val="24"/>
           <w:szCs w:val="24"/>
         </w:rPr>
-        <w:t>assign()</w:t>
+        <w:t>assign(</w:t>
+      </w:r>
+      <w:proofErr w:type="gramEnd"/>
+      <w:r>
+        <w:rPr>
+          <w:b/>
+          <w:bCs/>
+          <w:sz w:val="24"/>
+          <w:szCs w:val="24"/>
+        </w:rPr>
+        <w:t>)</w:t>
       </w:r>
       <w:r>
         <w:rPr>
@@ -1726,36 +2300,16 @@
     <w:p>
       <w:pPr>
         <w:rPr>
-          <w:sz w:val="24"/>
-          <w:szCs w:val="24"/>
-        </w:rPr>
-      </w:pPr>
-    </w:p>
-    <w:p>
-      <w:pPr>
-        <w:rPr>
-          <w:sz w:val="24"/>
-          <w:szCs w:val="24"/>
-        </w:rPr>
-      </w:pPr>
-    </w:p>
-    <w:p>
-      <w:pPr>
-        <w:rPr>
-          <w:sz w:val="24"/>
-          <w:szCs w:val="24"/>
-        </w:rPr>
-      </w:pPr>
-    </w:p>
-    <w:p>
-      <w:pPr>
-        <w:rPr>
-          <w:sz w:val="24"/>
-          <w:szCs w:val="24"/>
-        </w:rPr>
-      </w:pPr>
-      <w:r>
-        <w:rPr>
+          <w:b/>
+          <w:bCs/>
+          <w:sz w:val="24"/>
+          <w:szCs w:val="24"/>
+        </w:rPr>
+      </w:pPr>
+      <w:r>
+        <w:rPr>
+          <w:b/>
+          <w:bCs/>
           <w:sz w:val="24"/>
           <w:szCs w:val="24"/>
         </w:rPr>
@@ -1781,7 +2335,23 @@
           <w:sz w:val="24"/>
           <w:szCs w:val="24"/>
         </w:rPr>
-        <w:t xml:space="preserve">In the below example we define the value y and two functions that take x as an input. In the function g(x) we inherit the value y from the global environment and multiply it by x. If you look at panel 2 we set x to be the value of y so 10 * 10 = 100. </w:t>
+        <w:t xml:space="preserve">In the below example we define the value y and two functions that take x as an input. In the function g(x) we inherit the value y from the global environment and multiply it by x. If you look at panel </w:t>
+      </w:r>
+      <w:proofErr w:type="gramStart"/>
+      <w:r>
+        <w:rPr>
+          <w:sz w:val="24"/>
+          <w:szCs w:val="24"/>
+        </w:rPr>
+        <w:t>2</w:t>
+      </w:r>
+      <w:proofErr w:type="gramEnd"/>
+      <w:r>
+        <w:rPr>
+          <w:sz w:val="24"/>
+          <w:szCs w:val="24"/>
+        </w:rPr>
+        <w:t xml:space="preserve"> we set x to be the value of y so 10 * 10 = 100. </w:t>
       </w:r>
     </w:p>
     <w:p>
@@ -1820,6 +2390,7 @@
           <w:sz w:val="24"/>
           <w:szCs w:val="24"/>
         </w:rPr>
+        <w:lastRenderedPageBreak/>
         <w:drawing>
           <wp:inline distT="0" distB="0" distL="0" distR="0" wp14:anchorId="32881D05" wp14:editId="613C3157">
             <wp:extent cx="5943600" cy="3229610"/>
@@ -1863,6 +2434,199 @@
         </w:drawing>
       </w:r>
     </w:p>
+    <w:p>
+      <w:pPr>
+        <w:rPr>
+          <w:sz w:val="24"/>
+          <w:szCs w:val="24"/>
+        </w:rPr>
+      </w:pPr>
+      <w:r>
+        <w:rPr>
+          <w:noProof/>
+        </w:rPr>
+        <mc:AlternateContent>
+          <mc:Choice Requires="wps">
+            <w:drawing>
+              <wp:anchor distT="0" distB="0" distL="114300" distR="114300" simplePos="0" relativeHeight="251667456" behindDoc="0" locked="0" layoutInCell="1" allowOverlap="1" wp14:anchorId="0EB532EF" wp14:editId="6A70B40E">
+                <wp:simplePos x="0" y="0"/>
+                <wp:positionH relativeFrom="column">
+                  <wp:posOffset>-457200</wp:posOffset>
+                </wp:positionH>
+                <wp:positionV relativeFrom="paragraph">
+                  <wp:posOffset>299085</wp:posOffset>
+                </wp:positionV>
+                <wp:extent cx="6928485" cy="26126"/>
+                <wp:effectExtent l="0" t="0" r="24765" b="31115"/>
+                <wp:wrapNone/>
+                <wp:docPr id="9" name="Straight Connector 9"/>
+                <wp:cNvGraphicFramePr/>
+                <a:graphic xmlns:a="http://schemas.openxmlformats.org/drawingml/2006/main">
+                  <a:graphicData uri="http://schemas.microsoft.com/office/word/2010/wordprocessingShape">
+                    <wps:wsp>
+                      <wps:cNvCnPr/>
+                      <wps:spPr>
+                        <a:xfrm flipV="1">
+                          <a:off x="0" y="0"/>
+                          <a:ext cx="6928485" cy="26126"/>
+                        </a:xfrm>
+                        <a:prstGeom prst="line">
+                          <a:avLst/>
+                        </a:prstGeom>
+                        <a:noFill/>
+                        <a:ln w="6350" cap="flat" cmpd="sng" algn="ctr">
+                          <a:solidFill>
+                            <a:srgbClr val="4472C4"/>
+                          </a:solidFill>
+                          <a:prstDash val="solid"/>
+                          <a:miter lim="800000"/>
+                        </a:ln>
+                        <a:effectLst/>
+                      </wps:spPr>
+                      <wps:bodyPr/>
+                    </wps:wsp>
+                  </a:graphicData>
+                </a:graphic>
+                <wp14:sizeRelH relativeFrom="margin">
+                  <wp14:pctWidth>0</wp14:pctWidth>
+                </wp14:sizeRelH>
+                <wp14:sizeRelV relativeFrom="margin">
+                  <wp14:pctHeight>0</wp14:pctHeight>
+                </wp14:sizeRelV>
+              </wp:anchor>
+            </w:drawing>
+          </mc:Choice>
+          <mc:Fallback>
+            <w:pict>
+              <v:line w14:anchorId="079E5CA0" id="Straight Connector 9" o:spid="_x0000_s1026" style="position:absolute;flip:y;z-index:251667456;visibility:visible;mso-wrap-style:square;mso-width-percent:0;mso-height-percent:0;mso-wrap-distance-left:9pt;mso-wrap-distance-top:0;mso-wrap-distance-right:9pt;mso-wrap-distance-bottom:0;mso-position-horizontal:absolute;mso-position-horizontal-relative:text;mso-position-vertical:absolute;mso-position-vertical-relative:text;mso-width-percent:0;mso-height-percent:0;mso-width-relative:margin;mso-height-relative:margin" from="-36pt,23.55pt" to="509.55pt,25.6pt" o:gfxdata="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" strokecolor="#4472c4" strokeweight=".5pt">
+                <v:stroke joinstyle="miter"/>
+              </v:line>
+            </w:pict>
+          </mc:Fallback>
+        </mc:AlternateContent>
+      </w:r>
+    </w:p>
+    <w:p>
+      <w:pPr>
+        <w:rPr>
+          <w:sz w:val="24"/>
+          <w:szCs w:val="24"/>
+        </w:rPr>
+      </w:pPr>
+    </w:p>
+    <w:p>
+      <w:pPr>
+        <w:ind w:left="360"/>
+        <w:rPr>
+          <w:b/>
+          <w:bCs/>
+          <w:sz w:val="28"/>
+          <w:szCs w:val="28"/>
+        </w:rPr>
+      </w:pPr>
+      <w:r>
+        <w:rPr>
+          <w:b/>
+          <w:bCs/>
+          <w:sz w:val="28"/>
+          <w:szCs w:val="28"/>
+        </w:rPr>
+        <w:t>Naming Conventions</w:t>
+      </w:r>
+    </w:p>
+    <w:p>
+      <w:pPr>
+        <w:ind w:left="360"/>
+        <w:rPr>
+          <w:sz w:val="24"/>
+          <w:szCs w:val="24"/>
+        </w:rPr>
+      </w:pPr>
+      <w:r>
+        <w:rPr>
+          <w:sz w:val="24"/>
+          <w:szCs w:val="24"/>
+        </w:rPr>
+        <w:t>In most programming courses naming conventions are not taught because they are considered optional and up to the programmer to decide. For data scientists this can lead to a long pattern of bad coding principals, so it is important that you establish a consistent, verbose, method for your variable names. We will be using snake case for this course.</w:t>
+      </w:r>
+      <w:r>
+        <w:rPr>
+          <w:sz w:val="24"/>
+          <w:szCs w:val="24"/>
+        </w:rPr>
+        <w:t xml:space="preserve"> The rules for snake case are </w:t>
+      </w:r>
+      <w:r>
+        <w:rPr>
+          <w:sz w:val="24"/>
+          <w:szCs w:val="24"/>
+        </w:rPr>
+        <w:t>simple</w:t>
+      </w:r>
+      <w:r>
+        <w:rPr>
+          <w:sz w:val="24"/>
+          <w:szCs w:val="24"/>
+        </w:rPr>
+        <w:t xml:space="preserve">, all words must be lower case, and each word needs to be separated by an underscore. </w:t>
+      </w:r>
+    </w:p>
+    <w:p>
+      <w:pPr>
+        <w:ind w:left="360"/>
+        <w:rPr>
+          <w:sz w:val="24"/>
+          <w:szCs w:val="24"/>
+        </w:rPr>
+      </w:pPr>
+      <w:r>
+        <w:rPr>
+          <w:sz w:val="24"/>
+          <w:szCs w:val="24"/>
+        </w:rPr>
+        <w:t xml:space="preserve">Your variables are expected to be verbose meaning that you need to make the variable name descriptive of the object. For example, if you have a data frame that contains housing prices you could name it </w:t>
+      </w:r>
+      <w:proofErr w:type="spellStart"/>
+      <w:r>
+        <w:rPr>
+          <w:sz w:val="24"/>
+          <w:szCs w:val="24"/>
+        </w:rPr>
+        <w:t>housing_prices_df</w:t>
+      </w:r>
+      <w:proofErr w:type="spellEnd"/>
+      <w:r>
+        <w:rPr>
+          <w:sz w:val="24"/>
+          <w:szCs w:val="24"/>
+        </w:rPr>
+        <w:t xml:space="preserve">. Notice that I included the object type at the tail of the variable name. When you have a project that contains a large </w:t>
+      </w:r>
+      <w:proofErr w:type="gramStart"/>
+      <w:r>
+        <w:rPr>
+          <w:sz w:val="24"/>
+          <w:szCs w:val="24"/>
+        </w:rPr>
+        <w:t>amount</w:t>
+      </w:r>
+      <w:proofErr w:type="gramEnd"/>
+      <w:r>
+        <w:rPr>
+          <w:sz w:val="24"/>
+          <w:szCs w:val="24"/>
+        </w:rPr>
+        <w:t xml:space="preserve"> of variables, including the object type can help you better distinguish between objects. </w:t>
+      </w:r>
+    </w:p>
+    <w:p>
+      <w:pPr>
+        <w:rPr>
+          <w:sz w:val="24"/>
+          <w:szCs w:val="24"/>
+        </w:rPr>
+      </w:pPr>
+    </w:p>
     <w:sectPr>
       <w:pgSz w:w="12240" w:h="15840"/>
       <w:pgMar w:top="1440" w:right="1440" w:bottom="1440" w:left="1440" w:header="720" w:footer="720" w:gutter="0"/>
@@ -1876,6 +2640,95 @@
 <file path=word/numbering.xml><?xml version="1.0" encoding="utf-8"?>
 <w:numbering xmlns:wpc="http://schemas.microsoft.com/office/word/2010/wordprocessingCanvas" xmlns:cx="http://schemas.microsoft.com/office/drawing/2014/chartex" xmlns:cx1="http://schemas.microsoft.com/office/drawing/2015/9/8/chartex" xmlns:cx2="http://schemas.microsoft.com/office/drawing/2015/10/21/chartex" xmlns:cx3="http://schemas.microsoft.com/office/drawing/2016/5/9/chartex" xmlns:cx4="http://schemas.microsoft.com/office/drawing/2016/5/10/chartex" xmlns:cx5="http://schemas.microsoft.com/office/drawing/2016/5/11/chartex" xmlns:cx6="http://schemas.microsoft.com/office/drawing/2016/5/12/chartex" xmlns:cx7="http://schemas.microsoft.com/office/drawing/2016/5/13/chartex" xmlns:cx8="http://schemas.microsoft.com/office/drawing/2016/5/14/chartex" xmlns:mc="http://schemas.openxmlformats.org/markup-compatibility/2006" xmlns:aink="http://schemas.microsoft.com/office/drawing/2016/ink" xmlns:am3d="http://schemas.microsoft.com/office/drawing/2017/model3d" xmlns:o="urn:schemas-microsoft-com:office:office" xmlns:r="http://schemas.openxmlformats.org/officeDocument/2006/relationships" xmlns:m="http://schemas.openxmlformats.org/officeDocument/2006/math" xmlns:v="urn:schemas-microsoft-com:vml" xmlns:wp14="http://schemas.microsoft.com/office/word/2010/wordprocessingDrawing" xmlns:wp="http://schemas.openxmlformats.org/drawingml/2006/wordprocessingDrawing" xmlns:w10="urn:schemas-microsoft-com:office:word" xmlns:w="http://schemas.openxmlformats.org/wordprocessingml/2006/main" xmlns:w14="http://schemas.microsoft.com/office/word/2010/wordml" xmlns:w15="http://schemas.microsoft.com/office/word/2012/wordml" xmlns:w16cex="http://schemas.microsoft.com/office/word/2018/wordml/cex" xmlns:w16cid="http://schemas.microsoft.com/office/word/2016/wordml/cid" xmlns:w16="http://schemas.microsoft.com/office/word/2018/wordml" xmlns:w16sdtdh="http://schemas.microsoft.com/office/word/2020/wordml/sdtdatahash" xmlns:w16se="http://schemas.microsoft.com/office/word/2015/wordml/symex" xmlns:wpg="http://schemas.microsoft.com/office/word/2010/wordprocessingGroup" xmlns:wpi="http://schemas.microsoft.com/office/word/2010/wordprocessingInk" xmlns:wne="http://schemas.microsoft.com/office/word/2006/wordml" xmlns:wps="http://schemas.microsoft.com/office/word/2010/wordprocessingShape" mc:Ignorable="w14 w15 w16se w16cid w16 w16cex w16sdtdh wp14">
   <w:abstractNum w:abstractNumId="0" w15:restartNumberingAfterBreak="0">
+    <w:nsid w:val="0FEB5F2F"/>
+    <w:multiLevelType w:val="hybridMultilevel"/>
+    <w:tmpl w:val="3CDC10E6"/>
+    <w:lvl w:ilvl="0" w:tplc="8730CD60">
+      <w:start w:val="1"/>
+      <w:numFmt w:val="decimal"/>
+      <w:lvlText w:val="%1."/>
+      <w:lvlJc w:val="left"/>
+      <w:pPr>
+        <w:ind w:left="1080" w:hanging="360"/>
+      </w:pPr>
+      <w:rPr>
+        <w:color w:val="auto"/>
+      </w:rPr>
+    </w:lvl>
+    <w:lvl w:ilvl="1" w:tplc="04090019" w:tentative="1">
+      <w:start w:val="1"/>
+      <w:numFmt w:val="lowerLetter"/>
+      <w:lvlText w:val="%2."/>
+      <w:lvlJc w:val="left"/>
+      <w:pPr>
+        <w:ind w:left="1800" w:hanging="360"/>
+      </w:pPr>
+    </w:lvl>
+    <w:lvl w:ilvl="2" w:tplc="0409001B" w:tentative="1">
+      <w:start w:val="1"/>
+      <w:numFmt w:val="lowerRoman"/>
+      <w:lvlText w:val="%3."/>
+      <w:lvlJc w:val="right"/>
+      <w:pPr>
+        <w:ind w:left="2520" w:hanging="180"/>
+      </w:pPr>
+    </w:lvl>
+    <w:lvl w:ilvl="3" w:tplc="0409000F" w:tentative="1">
+      <w:start w:val="1"/>
+      <w:numFmt w:val="decimal"/>
+      <w:lvlText w:val="%4."/>
+      <w:lvlJc w:val="left"/>
+      <w:pPr>
+        <w:ind w:left="3240" w:hanging="360"/>
+      </w:pPr>
+    </w:lvl>
+    <w:lvl w:ilvl="4" w:tplc="04090019" w:tentative="1">
+      <w:start w:val="1"/>
+      <w:numFmt w:val="lowerLetter"/>
+      <w:lvlText w:val="%5."/>
+      <w:lvlJc w:val="left"/>
+      <w:pPr>
+        <w:ind w:left="3960" w:hanging="360"/>
+      </w:pPr>
+    </w:lvl>
+    <w:lvl w:ilvl="5" w:tplc="0409001B" w:tentative="1">
+      <w:start w:val="1"/>
+      <w:numFmt w:val="lowerRoman"/>
+      <w:lvlText w:val="%6."/>
+      <w:lvlJc w:val="right"/>
+      <w:pPr>
+        <w:ind w:left="4680" w:hanging="180"/>
+      </w:pPr>
+    </w:lvl>
+    <w:lvl w:ilvl="6" w:tplc="0409000F" w:tentative="1">
+      <w:start w:val="1"/>
+      <w:numFmt w:val="decimal"/>
+      <w:lvlText w:val="%7."/>
+      <w:lvlJc w:val="left"/>
+      <w:pPr>
+        <w:ind w:left="5400" w:hanging="360"/>
+      </w:pPr>
+    </w:lvl>
+    <w:lvl w:ilvl="7" w:tplc="04090019" w:tentative="1">
+      <w:start w:val="1"/>
+      <w:numFmt w:val="lowerLetter"/>
+      <w:lvlText w:val="%8."/>
+      <w:lvlJc w:val="left"/>
+      <w:pPr>
+        <w:ind w:left="6120" w:hanging="360"/>
+      </w:pPr>
+    </w:lvl>
+    <w:lvl w:ilvl="8" w:tplc="0409001B" w:tentative="1">
+      <w:start w:val="1"/>
+      <w:numFmt w:val="lowerRoman"/>
+      <w:lvlText w:val="%9."/>
+      <w:lvlJc w:val="right"/>
+      <w:pPr>
+        <w:ind w:left="6840" w:hanging="180"/>
+      </w:pPr>
+    </w:lvl>
+  </w:abstractNum>
+  <w:abstractNum w:abstractNumId="1" w15:restartNumberingAfterBreak="0">
     <w:nsid w:val="2EDD1FB0"/>
     <w:multiLevelType w:val="hybridMultilevel"/>
     <w:tmpl w:val="B0C043AA"/>
@@ -1961,7 +2814,7 @@
       </w:pPr>
     </w:lvl>
   </w:abstractNum>
-  <w:abstractNum w:abstractNumId="1" w15:restartNumberingAfterBreak="0">
+  <w:abstractNum w:abstractNumId="2" w15:restartNumberingAfterBreak="0">
     <w:nsid w:val="399C609D"/>
     <w:multiLevelType w:val="hybridMultilevel"/>
     <w:tmpl w:val="5F90763E"/>
@@ -2050,7 +2903,7 @@
       </w:pPr>
     </w:lvl>
   </w:abstractNum>
-  <w:abstractNum w:abstractNumId="2" w15:restartNumberingAfterBreak="0">
+  <w:abstractNum w:abstractNumId="3" w15:restartNumberingAfterBreak="0">
     <w:nsid w:val="40C92D96"/>
     <w:multiLevelType w:val="multilevel"/>
     <w:tmpl w:val="3616416C"/>
@@ -2199,7 +3052,7 @@
       </w:rPr>
     </w:lvl>
   </w:abstractNum>
-  <w:abstractNum w:abstractNumId="3" w15:restartNumberingAfterBreak="0">
+  <w:abstractNum w:abstractNumId="4" w15:restartNumberingAfterBreak="0">
     <w:nsid w:val="6D3D10BF"/>
     <w:multiLevelType w:val="hybridMultilevel"/>
     <w:tmpl w:val="B0C043AA"/>
@@ -2286,16 +3139,19 @@
     </w:lvl>
   </w:abstractNum>
   <w:num w:numId="1">
-    <w:abstractNumId w:val="0"/>
+    <w:abstractNumId w:val="1"/>
   </w:num>
   <w:num w:numId="2">
+    <w:abstractNumId w:val="4"/>
+  </w:num>
+  <w:num w:numId="3">
     <w:abstractNumId w:val="3"/>
   </w:num>
-  <w:num w:numId="3">
+  <w:num w:numId="4">
     <w:abstractNumId w:val="2"/>
   </w:num>
-  <w:num w:numId="4">
-    <w:abstractNumId w:val="1"/>
+  <w:num w:numId="5">
+    <w:abstractNumId w:val="0"/>
   </w:num>
 </w:numbering>
 </file>
@@ -2781,6 +3637,69 @@
     <w:basedOn w:val="DefaultParagraphFont"/>
     <w:rsid w:val="00E23E78"/>
   </w:style>
+  <w:style w:type="paragraph" w:styleId="HTMLPreformatted">
+    <w:name w:val="HTML Preformatted"/>
+    <w:basedOn w:val="Normal"/>
+    <w:link w:val="HTMLPreformattedChar"/>
+    <w:uiPriority w:val="99"/>
+    <w:semiHidden/>
+    <w:unhideWhenUsed/>
+    <w:rsid w:val="00CE7020"/>
+    <w:pPr>
+      <w:tabs>
+        <w:tab w:val="left" w:pos="916"/>
+        <w:tab w:val="left" w:pos="1832"/>
+        <w:tab w:val="left" w:pos="2748"/>
+        <w:tab w:val="left" w:pos="3664"/>
+        <w:tab w:val="left" w:pos="4580"/>
+        <w:tab w:val="left" w:pos="5496"/>
+        <w:tab w:val="left" w:pos="6412"/>
+        <w:tab w:val="left" w:pos="7328"/>
+        <w:tab w:val="left" w:pos="8244"/>
+        <w:tab w:val="left" w:pos="9160"/>
+        <w:tab w:val="left" w:pos="10076"/>
+        <w:tab w:val="left" w:pos="10992"/>
+        <w:tab w:val="left" w:pos="11908"/>
+        <w:tab w:val="left" w:pos="12824"/>
+        <w:tab w:val="left" w:pos="13740"/>
+        <w:tab w:val="left" w:pos="14656"/>
+      </w:tabs>
+      <w:spacing w:after="0" w:line="240" w:lineRule="auto"/>
+    </w:pPr>
+    <w:rPr>
+      <w:rFonts w:ascii="Courier New" w:eastAsia="Times New Roman" w:hAnsi="Courier New" w:cs="Courier New"/>
+      <w:sz w:val="20"/>
+      <w:szCs w:val="20"/>
+    </w:rPr>
+  </w:style>
+  <w:style w:type="character" w:customStyle="1" w:styleId="HTMLPreformattedChar">
+    <w:name w:val="HTML Preformatted Char"/>
+    <w:basedOn w:val="DefaultParagraphFont"/>
+    <w:link w:val="HTMLPreformatted"/>
+    <w:uiPriority w:val="99"/>
+    <w:semiHidden/>
+    <w:rsid w:val="00CE7020"/>
+    <w:rPr>
+      <w:rFonts w:ascii="Courier New" w:eastAsia="Times New Roman" w:hAnsi="Courier New" w:cs="Courier New"/>
+      <w:sz w:val="20"/>
+      <w:szCs w:val="20"/>
+    </w:rPr>
+  </w:style>
+  <w:style w:type="character" w:customStyle="1" w:styleId="gnkrckgcmsb">
+    <w:name w:val="gnkrckgcmsb"/>
+    <w:basedOn w:val="DefaultParagraphFont"/>
+    <w:rsid w:val="00CE7020"/>
+  </w:style>
+  <w:style w:type="character" w:customStyle="1" w:styleId="gnkrckgcmrb">
+    <w:name w:val="gnkrckgcmrb"/>
+    <w:basedOn w:val="DefaultParagraphFont"/>
+    <w:rsid w:val="00CE7020"/>
+  </w:style>
+  <w:style w:type="character" w:customStyle="1" w:styleId="gnkrckgcgsb">
+    <w:name w:val="gnkrckgcgsb"/>
+    <w:basedOn w:val="DefaultParagraphFont"/>
+    <w:rsid w:val="00CE7020"/>
+  </w:style>
 </w:styles>
 </file>
 

</xml_diff>